<commit_message>
how to open the website instructions added to the report
</commit_message>
<xml_diff>
--- a/report for MOVIE STORE .docx
+++ b/report for MOVIE STORE .docx
@@ -645,21 +645,7 @@
           <w:sz w:val="28"/>
           <w:szCs w:val="28"/>
         </w:rPr>
-        <w:t xml:space="preserve">                                         </w:t>
-      </w:r>
-      <w:r>
-        <w:rPr>
-          <w:sz w:val="28"/>
-          <w:szCs w:val="28"/>
-        </w:rPr>
-        <w:t>Wednesday, March 07,</w:t>
-      </w:r>
-      <w:r>
-        <w:rPr>
-          <w:sz w:val="28"/>
-          <w:szCs w:val="28"/>
-        </w:rPr>
-        <w:t>2018</w:t>
+        <w:t xml:space="preserve">                                         Wednesday, March 07,2018</w:t>
       </w:r>
     </w:p>
     <w:p>
@@ -902,17 +888,7 @@
           <w:sz w:val="36"/>
           <w:szCs w:val="36"/>
         </w:rPr>
-        <w:t>What are the list of technologies you’ve used in your assignmen</w:t>
-      </w:r>
-      <w:r>
-        <w:rPr>
-          <w:rFonts w:ascii="Cambria" w:eastAsia="Cambria" w:hAnsi="Cambria" w:cs="Cambria"/>
-          <w:b/>
-          <w:color w:val="538DD3"/>
-          <w:sz w:val="36"/>
-          <w:szCs w:val="36"/>
-        </w:rPr>
-        <w:t>t ?</w:t>
+        <w:t>What are the list of technologies you’ve used in your assignment ?</w:t>
       </w:r>
     </w:p>
     <w:p>
@@ -3603,28 +3579,152 @@
           <w:szCs w:val="28"/>
         </w:rPr>
       </w:pPr>
+    </w:p>
+    <w:p>
+      <w:pPr>
+        <w:ind w:left="360"/>
+        <w:rPr>
+          <w:rFonts w:ascii="Cambria" w:eastAsia="Cambria" w:hAnsi="Cambria" w:cs="Cambria"/>
+          <w:bCs/>
+          <w:sz w:val="28"/>
+          <w:szCs w:val="28"/>
+        </w:rPr>
+      </w:pPr>
+      <w:r>
+        <w:rPr>
+          <w:rFonts w:ascii="Cambria" w:eastAsia="Cambria" w:hAnsi="Cambria" w:cs="Cambria"/>
+          <w:bCs/>
+          <w:sz w:val="28"/>
+          <w:szCs w:val="28"/>
+        </w:rPr>
+        <w:t>https://github.com/mroo0oom/Moviestore</w:t>
+      </w:r>
+    </w:p>
+    <w:p>
+      <w:pPr>
+        <w:ind w:left="360"/>
+        <w:rPr>
+          <w:rFonts w:ascii="Cambria" w:eastAsia="Cambria" w:hAnsi="Cambria" w:cs="Cambria"/>
+          <w:bCs/>
+          <w:sz w:val="28"/>
+          <w:szCs w:val="28"/>
+        </w:rPr>
+      </w:pPr>
+    </w:p>
+    <w:p>
+      <w:pPr>
+        <w:ind w:left="360"/>
+        <w:rPr>
+          <w:rFonts w:ascii="Cambria" w:eastAsia="Cambria" w:hAnsi="Cambria" w:cs="Cambria"/>
+          <w:bCs/>
+          <w:sz w:val="28"/>
+          <w:szCs w:val="28"/>
+        </w:rPr>
+      </w:pPr>
+      <w:r>
+        <w:rPr>
+          <w:rFonts w:ascii="Cambria" w:eastAsia="Cambria" w:hAnsi="Cambria" w:cs="Cambria"/>
+          <w:bCs/>
+          <w:sz w:val="28"/>
+          <w:szCs w:val="28"/>
+        </w:rPr>
+        <w:t>Second, Download the repository Moviestore</w:t>
+      </w:r>
+    </w:p>
+    <w:p>
+      <w:pPr>
+        <w:ind w:left="360"/>
+        <w:rPr>
+          <w:rFonts w:ascii="Cambria" w:eastAsia="Cambria" w:hAnsi="Cambria" w:cs="Cambria"/>
+          <w:bCs/>
+          <w:sz w:val="28"/>
+          <w:szCs w:val="28"/>
+        </w:rPr>
+      </w:pPr>
+    </w:p>
+    <w:p>
+      <w:pPr>
+        <w:ind w:left="360"/>
+        <w:rPr>
+          <w:rFonts w:ascii="Cambria" w:eastAsia="Cambria" w:hAnsi="Cambria" w:cs="Cambria"/>
+          <w:bCs/>
+          <w:sz w:val="28"/>
+          <w:szCs w:val="28"/>
+        </w:rPr>
+      </w:pPr>
+      <w:r>
+        <w:rPr>
+          <w:rFonts w:ascii="Cambria" w:eastAsia="Cambria" w:hAnsi="Cambria" w:cs="Cambria"/>
+          <w:bCs/>
+          <w:sz w:val="28"/>
+          <w:szCs w:val="28"/>
+        </w:rPr>
+        <w:t>Third, Open the website-1 folder using visual studio</w:t>
+      </w:r>
+    </w:p>
+    <w:p>
+      <w:pPr>
+        <w:ind w:left="360"/>
+        <w:rPr>
+          <w:rFonts w:ascii="Cambria" w:eastAsia="Cambria" w:hAnsi="Cambria" w:cs="Cambria"/>
+          <w:bCs/>
+          <w:sz w:val="28"/>
+          <w:szCs w:val="28"/>
+        </w:rPr>
+      </w:pPr>
+    </w:p>
+    <w:p>
+      <w:pPr>
+        <w:ind w:left="360"/>
+        <w:rPr>
+          <w:rFonts w:ascii="Cambria" w:eastAsia="Cambria" w:hAnsi="Cambria" w:cs="Cambria"/>
+          <w:bCs/>
+          <w:sz w:val="28"/>
+          <w:szCs w:val="28"/>
+        </w:rPr>
+      </w:pPr>
+      <w:r>
+        <w:rPr>
+          <w:rFonts w:ascii="Cambria" w:eastAsia="Cambria" w:hAnsi="Cambria" w:cs="Cambria"/>
+          <w:bCs/>
+          <w:sz w:val="28"/>
+          <w:szCs w:val="28"/>
+        </w:rPr>
+        <w:t>Fourth, open the file movies_project.csproj</w:t>
+      </w:r>
+    </w:p>
+    <w:p>
+      <w:pPr>
+        <w:ind w:left="360"/>
+        <w:rPr>
+          <w:rFonts w:ascii="Cambria" w:eastAsia="Cambria" w:hAnsi="Cambria" w:cs="Cambria"/>
+          <w:bCs/>
+          <w:sz w:val="28"/>
+          <w:szCs w:val="28"/>
+        </w:rPr>
+      </w:pPr>
+    </w:p>
+    <w:p>
+      <w:pPr>
+        <w:ind w:left="360"/>
+        <w:rPr>
+          <w:rFonts w:ascii="Cambria" w:eastAsia="Cambria" w:hAnsi="Cambria" w:cs="Cambria"/>
+          <w:bCs/>
+          <w:sz w:val="28"/>
+          <w:szCs w:val="28"/>
+        </w:rPr>
+      </w:pPr>
+      <w:r>
+        <w:rPr>
+          <w:rFonts w:ascii="Cambria" w:eastAsia="Cambria" w:hAnsi="Cambria" w:cs="Cambria"/>
+          <w:bCs/>
+          <w:sz w:val="28"/>
+          <w:szCs w:val="28"/>
+        </w:rPr>
+        <w:t>Fifth, run the project in visual studio and you will be taken to the website Moviestore</w:t>
+      </w:r>
       <w:bookmarkStart w:id="0" w:name="_GoBack"/>
       <w:bookmarkEnd w:id="0"/>
-    </w:p>
-    <w:p>
-      <w:pPr>
-        <w:ind w:left="360"/>
-        <w:rPr>
-          <w:rFonts w:ascii="Cambria" w:eastAsia="Cambria" w:hAnsi="Cambria" w:cs="Cambria"/>
-          <w:bCs/>
-          <w:sz w:val="28"/>
-          <w:szCs w:val="28"/>
-        </w:rPr>
-      </w:pPr>
-      <w:r>
-        <w:rPr>
-          <w:rFonts w:ascii="Cambria" w:eastAsia="Cambria" w:hAnsi="Cambria" w:cs="Cambria"/>
-          <w:bCs/>
-          <w:sz w:val="28"/>
-          <w:szCs w:val="28"/>
-        </w:rPr>
-        <w:t>Then open a new website on visual studio and run the project.</w:t>
-      </w:r>
     </w:p>
     <w:p/>
     <w:sectPr>

</xml_diff>